<commit_message>
Atualizado arquivo de documentação.
</commit_message>
<xml_diff>
--- a/documentação/Documentação - Livraria.docx
+++ b/documentação/Documentação - Livraria.docx
@@ -2,6 +2,475 @@
 <file path=word/document.xml><?xml version="1.0" encoding="utf-8"?>
 <w:document xmlns:wpc="http://schemas.microsoft.com/office/word/2010/wordprocessingCanvas" xmlns:cx="http://schemas.microsoft.com/office/drawing/2014/chartex" xmlns:cx1="http://schemas.microsoft.com/office/drawing/2015/9/8/chartex" xmlns:cx2="http://schemas.microsoft.com/office/drawing/2015/10/21/chartex" xmlns:mc="http://schemas.openxmlformats.org/markup-compatibility/2006" xmlns:o="urn:schemas-microsoft-com:office:office" xmlns:r="http://schemas.openxmlformats.org/officeDocument/2006/relationships" xmlns:m="http://schemas.openxmlformats.org/officeDocument/2006/math" xmlns:v="urn:schemas-microsoft-com:vml" xmlns:wp14="http://schemas.microsoft.com/office/word/2010/wordprocessingDrawing" xmlns:wp="http://schemas.openxmlformats.org/drawingml/2006/wordprocessingDrawing" xmlns:w10="urn:schemas-microsoft-com:office:word" xmlns:w="http://schemas.openxmlformats.org/wordprocessingml/2006/main" xmlns:w14="http://schemas.microsoft.com/office/word/2010/wordml" xmlns:w15="http://schemas.microsoft.com/office/word/2012/wordml" xmlns:w16se="http://schemas.microsoft.com/office/word/2015/wordml/symex" xmlns:wpg="http://schemas.microsoft.com/office/word/2010/wordprocessingGroup" xmlns:wpi="http://schemas.microsoft.com/office/word/2010/wordprocessingInk" xmlns:wne="http://schemas.microsoft.com/office/word/2006/wordml" xmlns:wps="http://schemas.microsoft.com/office/word/2010/wordprocessingShape" mc:Ignorable="w14 w15 w16se wp14">
   <w:body>
+    <w:tbl>
+      <w:tblPr>
+        <w:tblW w:w="0" w:type="auto"/>
+        <w:tblInd w:w="-38" w:type="dxa"/>
+        <w:tblBorders>
+          <w:top w:val="single" w:sz="4" w:space="0" w:color="auto"/>
+          <w:bottom w:val="single" w:sz="4" w:space="0" w:color="auto"/>
+          <w:insideH w:val="single" w:sz="4" w:space="0" w:color="auto"/>
+          <w:insideV w:val="single" w:sz="4" w:space="0" w:color="auto"/>
+        </w:tblBorders>
+        <w:tblLayout w:type="fixed"/>
+        <w:tblCellMar>
+          <w:left w:w="70" w:type="dxa"/>
+          <w:right w:w="70" w:type="dxa"/>
+        </w:tblCellMar>
+        <w:tblLook w:val="04A0" w:firstRow="1" w:lastRow="0" w:firstColumn="1" w:lastColumn="0" w:noHBand="0" w:noVBand="1"/>
+      </w:tblPr>
+      <w:tblGrid>
+        <w:gridCol w:w="4322"/>
+        <w:gridCol w:w="4322"/>
+      </w:tblGrid>
+      <w:tr>
+        <w:trPr>
+          <w:trHeight w:val="978"/>
+        </w:trPr>
+        <w:tc>
+          <w:tcPr>
+            <w:tcW w:w="8644" w:type="dxa"/>
+            <w:gridSpan w:val="2"/>
+            <w:tcBorders>
+              <w:top w:val="single" w:sz="4" w:space="0" w:color="auto"/>
+              <w:left w:val="nil"/>
+              <w:bottom w:val="single" w:sz="4" w:space="0" w:color="auto"/>
+              <w:right w:val="nil"/>
+            </w:tcBorders>
+            <w:shd w:val="clear" w:color="auto" w:fill="auto"/>
+          </w:tcPr>
+          <w:p>
+            <w:pPr>
+              <w:jc w:val="center"/>
+            </w:pPr>
+            <w:r>
+              <w:rPr>
+                <w:noProof/>
+                <w:lang w:eastAsia="pt-BR"/>
+              </w:rPr>
+              <w:drawing>
+                <wp:inline distT="0" distB="0" distL="0" distR="0" wp14:anchorId="479945C1" wp14:editId="5E15DDC5">
+                  <wp:extent cx="4838700" cy="533400"/>
+                  <wp:effectExtent l="0" t="0" r="0" b="0"/>
+                  <wp:docPr id="4" name="Picture 1"/>
+                  <wp:cNvGraphicFramePr>
+                    <a:graphicFrameLocks xmlns:a="http://schemas.openxmlformats.org/drawingml/2006/main" noChangeAspect="1"/>
+                  </wp:cNvGraphicFramePr>
+                  <a:graphic xmlns:a="http://schemas.openxmlformats.org/drawingml/2006/main">
+                    <a:graphicData uri="http://schemas.openxmlformats.org/drawingml/2006/picture">
+                      <pic:pic xmlns:pic="http://schemas.openxmlformats.org/drawingml/2006/picture">
+                        <pic:nvPicPr>
+                          <pic:cNvPr id="0" name="Imagem 3"/>
+                          <pic:cNvPicPr>
+                            <a:picLocks noChangeAspect="1" noChangeArrowheads="1"/>
+                          </pic:cNvPicPr>
+                        </pic:nvPicPr>
+                        <pic:blipFill>
+                          <a:blip r:embed="rId4">
+                            <a:extLst>
+                              <a:ext uri="{28A0092B-C50C-407E-A947-70E740481C1C}">
+                                <a14:useLocalDpi xmlns:a14="http://schemas.microsoft.com/office/drawing/2010/main" val="0"/>
+                              </a:ext>
+                            </a:extLst>
+                          </a:blip>
+                          <a:srcRect/>
+                          <a:stretch>
+                            <a:fillRect/>
+                          </a:stretch>
+                        </pic:blipFill>
+                        <pic:spPr bwMode="auto">
+                          <a:xfrm>
+                            <a:off x="0" y="0"/>
+                            <a:ext cx="4838700" cy="533400"/>
+                          </a:xfrm>
+                          <a:prstGeom prst="rect">
+                            <a:avLst/>
+                          </a:prstGeom>
+                          <a:noFill/>
+                          <a:ln>
+                            <a:noFill/>
+                          </a:ln>
+                        </pic:spPr>
+                      </pic:pic>
+                    </a:graphicData>
+                  </a:graphic>
+                </wp:inline>
+              </w:drawing>
+            </w:r>
+          </w:p>
+        </w:tc>
+      </w:tr>
+      <w:tr>
+        <w:tc>
+          <w:tcPr>
+            <w:tcW w:w="4322" w:type="dxa"/>
+            <w:tcBorders>
+              <w:top w:val="single" w:sz="4" w:space="0" w:color="auto"/>
+              <w:left w:val="nil"/>
+              <w:bottom w:val="single" w:sz="4" w:space="0" w:color="auto"/>
+              <w:right w:val="single" w:sz="4" w:space="0" w:color="auto"/>
+            </w:tcBorders>
+            <w:shd w:val="clear" w:color="auto" w:fill="auto"/>
+            <w:tcMar>
+              <w:top w:w="0" w:type="dxa"/>
+              <w:left w:w="108" w:type="dxa"/>
+              <w:bottom w:w="0" w:type="dxa"/>
+              <w:right w:w="108" w:type="dxa"/>
+            </w:tcMar>
+            <w:hideMark/>
+          </w:tcPr>
+          <w:p>
+            <w:r>
+              <w:t>Curso</w:t>
+            </w:r>
+            <w:r>
+              <w:rPr>
+                <w:b/>
+                <w:bCs/>
+              </w:rPr>
+              <w:t xml:space="preserve">: Sistemas de Informação. </w:t>
+            </w:r>
+            <w:r>
+              <w:rPr>
+                <w:b/>
+                <w:bCs/>
+              </w:rPr>
+              <w:tab/>
+            </w:r>
+          </w:p>
+        </w:tc>
+        <w:tc>
+          <w:tcPr>
+            <w:tcW w:w="4322" w:type="dxa"/>
+            <w:tcBorders>
+              <w:top w:val="single" w:sz="4" w:space="0" w:color="auto"/>
+              <w:left w:val="single" w:sz="4" w:space="0" w:color="auto"/>
+              <w:bottom w:val="single" w:sz="4" w:space="0" w:color="auto"/>
+              <w:right w:val="nil"/>
+            </w:tcBorders>
+            <w:shd w:val="clear" w:color="auto" w:fill="auto"/>
+            <w:tcMar>
+              <w:top w:w="0" w:type="dxa"/>
+              <w:left w:w="108" w:type="dxa"/>
+              <w:bottom w:w="0" w:type="dxa"/>
+              <w:right w:w="108" w:type="dxa"/>
+            </w:tcMar>
+            <w:hideMark/>
+          </w:tcPr>
+          <w:p>
+            <w:r>
+              <w:t>Disciplina</w:t>
+            </w:r>
+            <w:r>
+              <w:rPr>
+                <w:b/>
+                <w:bCs/>
+              </w:rPr>
+              <w:t>:</w:t>
+            </w:r>
+            <w:r>
+              <w:rPr>
+                <w:b/>
+                <w:bCs/>
+              </w:rPr>
+              <w:t xml:space="preserve"> </w:t>
+            </w:r>
+            <w:r>
+              <w:rPr>
+                <w:b/>
+                <w:bCs/>
+              </w:rPr>
+              <w:t>EIN233-01 / 1</w:t>
+            </w:r>
+            <w:r>
+              <w:rPr>
+                <w:b/>
+                <w:bCs/>
+              </w:rPr>
+              <w:t xml:space="preserve"> - </w:t>
+            </w:r>
+            <w:r>
+              <w:rPr>
+                <w:b/>
+                <w:bCs/>
+              </w:rPr>
+              <w:t>Programação de Aplicações</w:t>
+            </w:r>
+            <w:r>
+              <w:rPr>
+                <w:b/>
+                <w:bCs/>
+              </w:rPr>
+              <w:t xml:space="preserve"> Web </w:t>
+            </w:r>
+            <w:r>
+              <w:rPr>
+                <w:b/>
+                <w:bCs/>
+              </w:rPr>
+              <w:t>I</w:t>
+            </w:r>
+          </w:p>
+        </w:tc>
+      </w:tr>
+      <w:tr>
+        <w:tc>
+          <w:tcPr>
+            <w:tcW w:w="4322" w:type="dxa"/>
+            <w:tcBorders>
+              <w:top w:val="single" w:sz="4" w:space="0" w:color="auto"/>
+              <w:left w:val="nil"/>
+              <w:bottom w:val="single" w:sz="4" w:space="0" w:color="auto"/>
+              <w:right w:val="single" w:sz="4" w:space="0" w:color="auto"/>
+            </w:tcBorders>
+            <w:shd w:val="clear" w:color="auto" w:fill="auto"/>
+            <w:tcMar>
+              <w:top w:w="0" w:type="dxa"/>
+              <w:left w:w="108" w:type="dxa"/>
+              <w:bottom w:w="0" w:type="dxa"/>
+              <w:right w:w="108" w:type="dxa"/>
+            </w:tcMar>
+            <w:hideMark/>
+          </w:tcPr>
+          <w:p>
+            <w:proofErr w:type="gramStart"/>
+            <w:r>
+              <w:t>Professor</w:t>
+            </w:r>
+            <w:r>
+              <w:t>(</w:t>
+            </w:r>
+            <w:proofErr w:type="gramEnd"/>
+            <w:r>
+              <w:t>a)</w:t>
+            </w:r>
+            <w:r>
+              <w:rPr>
+                <w:b/>
+                <w:bCs/>
+              </w:rPr>
+              <w:t xml:space="preserve">: </w:t>
+            </w:r>
+            <w:r>
+              <w:rPr>
+                <w:b/>
+                <w:bCs/>
+              </w:rPr>
+              <w:t>Mauro Ferreira</w:t>
+            </w:r>
+          </w:p>
+        </w:tc>
+        <w:tc>
+          <w:tcPr>
+            <w:tcW w:w="4322" w:type="dxa"/>
+            <w:tcBorders>
+              <w:top w:val="single" w:sz="4" w:space="0" w:color="auto"/>
+              <w:left w:val="single" w:sz="4" w:space="0" w:color="auto"/>
+              <w:bottom w:val="single" w:sz="4" w:space="0" w:color="auto"/>
+              <w:right w:val="nil"/>
+            </w:tcBorders>
+            <w:shd w:val="clear" w:color="auto" w:fill="auto"/>
+            <w:tcMar>
+              <w:top w:w="0" w:type="dxa"/>
+              <w:left w:w="108" w:type="dxa"/>
+              <w:bottom w:w="0" w:type="dxa"/>
+              <w:right w:w="108" w:type="dxa"/>
+            </w:tcMar>
+            <w:hideMark/>
+          </w:tcPr>
+          <w:p>
+            <w:r>
+              <w:t xml:space="preserve">Data: </w:t>
+            </w:r>
+            <w:r>
+              <w:rPr>
+                <w:b/>
+                <w:bCs/>
+              </w:rPr>
+              <w:t xml:space="preserve"> </w:t>
+            </w:r>
+            <w:r>
+              <w:rPr>
+                <w:b/>
+                <w:bCs/>
+              </w:rPr>
+              <w:t>13 de junho de 2016</w:t>
+            </w:r>
+            <w:r>
+              <w:rPr>
+                <w:b/>
+                <w:bCs/>
+              </w:rPr>
+              <w:t>.</w:t>
+            </w:r>
+          </w:p>
+        </w:tc>
+      </w:tr>
+      <w:tr>
+        <w:tc>
+          <w:tcPr>
+            <w:tcW w:w="4322" w:type="dxa"/>
+            <w:tcBorders>
+              <w:top w:val="single" w:sz="4" w:space="0" w:color="auto"/>
+              <w:left w:val="nil"/>
+              <w:bottom w:val="single" w:sz="4" w:space="0" w:color="auto"/>
+              <w:right w:val="single" w:sz="4" w:space="0" w:color="auto"/>
+            </w:tcBorders>
+            <w:shd w:val="clear" w:color="auto" w:fill="auto"/>
+            <w:tcMar>
+              <w:top w:w="0" w:type="dxa"/>
+              <w:left w:w="108" w:type="dxa"/>
+              <w:bottom w:w="0" w:type="dxa"/>
+              <w:right w:w="108" w:type="dxa"/>
+            </w:tcMar>
+            <w:hideMark/>
+          </w:tcPr>
+          <w:p>
+            <w:r>
+              <w:rPr>
+                <w:bCs/>
+              </w:rPr>
+              <w:t>Aluno (a):</w:t>
+            </w:r>
+            <w:r>
+              <w:rPr>
+                <w:b/>
+                <w:bCs/>
+              </w:rPr>
+              <w:t xml:space="preserve"> </w:t>
+            </w:r>
+            <w:r>
+              <w:rPr>
+                <w:b/>
+                <w:bCs/>
+              </w:rPr>
+              <w:t xml:space="preserve">Allison </w:t>
+            </w:r>
+            <w:proofErr w:type="spellStart"/>
+            <w:r>
+              <w:rPr>
+                <w:b/>
+                <w:bCs/>
+              </w:rPr>
+              <w:t>Verdam</w:t>
+            </w:r>
+            <w:proofErr w:type="spellEnd"/>
+            <w:r>
+              <w:rPr>
+                <w:b/>
+                <w:bCs/>
+              </w:rPr>
+              <w:t xml:space="preserve"> da </w:t>
+            </w:r>
+            <w:r>
+              <w:rPr>
+                <w:b/>
+                <w:bCs/>
+              </w:rPr>
+              <w:t>C</w:t>
+            </w:r>
+            <w:bookmarkStart w:id="0" w:name="_GoBack"/>
+            <w:bookmarkEnd w:id="0"/>
+            <w:r>
+              <w:rPr>
+                <w:b/>
+                <w:bCs/>
+              </w:rPr>
+              <w:t>unha</w:t>
+            </w:r>
+          </w:p>
+        </w:tc>
+        <w:tc>
+          <w:tcPr>
+            <w:tcW w:w="4322" w:type="dxa"/>
+            <w:tcBorders>
+              <w:top w:val="single" w:sz="4" w:space="0" w:color="auto"/>
+              <w:left w:val="single" w:sz="4" w:space="0" w:color="auto"/>
+              <w:bottom w:val="single" w:sz="4" w:space="0" w:color="auto"/>
+              <w:right w:val="nil"/>
+            </w:tcBorders>
+            <w:shd w:val="clear" w:color="auto" w:fill="auto"/>
+            <w:tcMar>
+              <w:top w:w="0" w:type="dxa"/>
+              <w:left w:w="108" w:type="dxa"/>
+              <w:bottom w:w="0" w:type="dxa"/>
+              <w:right w:w="108" w:type="dxa"/>
+            </w:tcMar>
+            <w:hideMark/>
+          </w:tcPr>
+          <w:p>
+            <w:r>
+              <w:rPr>
+                <w:bCs/>
+              </w:rPr>
+              <w:t>Matrícula</w:t>
+            </w:r>
+            <w:r>
+              <w:rPr>
+                <w:b/>
+                <w:bCs/>
+              </w:rPr>
+              <w:t xml:space="preserve">: </w:t>
+            </w:r>
+            <w:r>
+              <w:rPr>
+                <w:b/>
+                <w:bCs/>
+              </w:rPr>
+              <w:t>5306029</w:t>
+            </w:r>
+          </w:p>
+        </w:tc>
+      </w:tr>
+    </w:tbl>
+    <w:p>
+      <w:pPr>
+        <w:rPr>
+          <w:rFonts w:ascii="Verdana" w:hAnsi="Verdana"/>
+        </w:rPr>
+      </w:pPr>
+    </w:p>
+    <w:p>
+      <w:pPr>
+        <w:jc w:val="center"/>
+        <w:rPr>
+          <w:rFonts w:ascii="Verdana" w:hAnsi="Verdana"/>
+          <w:b/>
+        </w:rPr>
+      </w:pPr>
+    </w:p>
+    <w:p>
+      <w:pPr>
+        <w:jc w:val="center"/>
+        <w:rPr>
+          <w:rFonts w:ascii="Verdana" w:hAnsi="Verdana"/>
+          <w:b/>
+        </w:rPr>
+      </w:pPr>
+      <w:proofErr w:type="gramStart"/>
+      <w:r>
+        <w:rPr>
+          <w:rFonts w:ascii="Verdana" w:hAnsi="Verdana"/>
+          <w:b/>
+        </w:rPr>
+        <w:t>Mini</w:t>
+      </w:r>
+      <w:r>
+        <w:rPr>
+          <w:rFonts w:ascii="Verdana" w:hAnsi="Verdana"/>
+          <w:b/>
+        </w:rPr>
+        <w:t xml:space="preserve"> m</w:t>
+      </w:r>
+      <w:r>
+        <w:rPr>
+          <w:rFonts w:ascii="Verdana" w:hAnsi="Verdana"/>
+          <w:b/>
+        </w:rPr>
+        <w:t>undo</w:t>
+      </w:r>
+      <w:proofErr w:type="gramEnd"/>
+    </w:p>
     <w:p>
       <w:pPr>
         <w:rPr>
@@ -202,6 +671,8 @@
         <w:rPr>
           <w:rFonts w:ascii="Verdana" w:hAnsi="Verdana"/>
           <w:b/>
+          <w:noProof/>
+          <w:lang w:eastAsia="pt-BR"/>
         </w:rPr>
         <w:drawing>
           <wp:anchor distT="0" distB="0" distL="114300" distR="114300" simplePos="0" relativeHeight="251659264" behindDoc="0" locked="0" layoutInCell="1" allowOverlap="1">
@@ -227,7 +698,7 @@
                     <pic:cNvPicPr/>
                   </pic:nvPicPr>
                   <pic:blipFill>
-                    <a:blip r:embed="rId4">
+                    <a:blip r:embed="rId5">
                       <a:extLst>
                         <a:ext uri="{28A0092B-C50C-407E-A947-70E740481C1C}">
                           <a14:useLocalDpi xmlns:a14="http://schemas.microsoft.com/office/drawing/2010/main" val="0"/>
@@ -263,6 +734,8 @@
         <w:rPr>
           <w:rFonts w:ascii="Verdana" w:hAnsi="Verdana"/>
           <w:b/>
+          <w:noProof/>
+          <w:lang w:eastAsia="pt-BR"/>
         </w:rPr>
         <w:drawing>
           <wp:anchor distT="0" distB="0" distL="114300" distR="114300" simplePos="0" relativeHeight="251658240" behindDoc="0" locked="0" layoutInCell="1" allowOverlap="1">
@@ -288,7 +761,7 @@
                     <pic:cNvPicPr/>
                   </pic:nvPicPr>
                   <pic:blipFill>
-                    <a:blip r:embed="rId5">
+                    <a:blip r:embed="rId6">
                       <a:extLst>
                         <a:ext uri="{28A0092B-C50C-407E-A947-70E740481C1C}">
                           <a14:useLocalDpi xmlns:a14="http://schemas.microsoft.com/office/drawing/2010/main" val="0"/>
@@ -376,7 +849,7 @@
                     </pic:cNvPicPr>
                   </pic:nvPicPr>
                   <pic:blipFill>
-                    <a:blip r:embed="rId6" cstate="print">
+                    <a:blip r:embed="rId7" cstate="print">
                       <a:extLst>
                         <a:ext uri="{28A0092B-C50C-407E-A947-70E740481C1C}">
                           <a14:useLocalDpi xmlns:a14="http://schemas.microsoft.com/office/drawing/2010/main" val="0"/>
@@ -420,8 +893,6 @@
         </w:rPr>
         <w:t>Diagrama de Interfaces</w:t>
       </w:r>
-      <w:bookmarkStart w:id="0" w:name="_GoBack"/>
-      <w:bookmarkEnd w:id="0"/>
     </w:p>
     <w:p>
       <w:pPr>

</xml_diff>